<commit_message>
added TODO inside utils.js
</commit_message>
<xml_diff>
--- a/progress/progress.docx
+++ b/progress/progress.docx
@@ -190,7 +190,10 @@
           </w:tcPr>
           <w:p>
             <w:r>
-              <w:t>28 min of 2hrs 22min</w:t>
+              <w:t xml:space="preserve">0028hrs </w:t>
+            </w:r>
+            <w:r>
+              <w:t xml:space="preserve"> of 2hrs 22min</w:t>
             </w:r>
           </w:p>
         </w:tc>
@@ -201,15 +204,25 @@
             <w:tcW w:w="2122" w:type="dxa"/>
           </w:tcPr>
           <w:p>
-            <w:bookmarkStart w:id="0" w:name="_GoBack"/>
-            <w:bookmarkEnd w:id="0"/>
+            <w:r>
+              <w:t>18/01/2024</w:t>
+            </w:r>
           </w:p>
         </w:tc>
         <w:tc>
           <w:tcPr>
             <w:tcW w:w="7228" w:type="dxa"/>
           </w:tcPr>
-          <w:p/>
+          <w:p>
+            <w:r>
+              <w:t xml:space="preserve">0100hrs of </w:t>
+            </w:r>
+            <w:r>
+              <w:t>2hrs 22min</w:t>
+            </w:r>
+            <w:bookmarkStart w:id="0" w:name="_GoBack"/>
+            <w:bookmarkEnd w:id="0"/>
+          </w:p>
         </w:tc>
       </w:tr>
     </w:tbl>

</xml_diff>

<commit_message>
forced commit on progress.docx
</commit_message>
<xml_diff>
--- a/progress/progress.docx
+++ b/progress/progress.docx
@@ -190,7 +190,10 @@
           </w:tcPr>
           <w:p>
             <w:r>
-              <w:t>28 min of 2hrs 22min</w:t>
+              <w:t xml:space="preserve">0028hrs </w:t>
+            </w:r>
+            <w:r>
+              <w:t xml:space="preserve"> of 2hrs 22min</w:t>
             </w:r>
           </w:p>
         </w:tc>
@@ -201,15 +204,25 @@
             <w:tcW w:w="2122" w:type="dxa"/>
           </w:tcPr>
           <w:p>
-            <w:bookmarkStart w:id="0" w:name="_GoBack"/>
-            <w:bookmarkEnd w:id="0"/>
+            <w:r>
+              <w:t>18/01/2024</w:t>
+            </w:r>
           </w:p>
         </w:tc>
         <w:tc>
           <w:tcPr>
             <w:tcW w:w="7228" w:type="dxa"/>
           </w:tcPr>
-          <w:p/>
+          <w:p>
+            <w:r>
+              <w:t xml:space="preserve">0100hrs of </w:t>
+            </w:r>
+            <w:r>
+              <w:t>2hrs 22min</w:t>
+            </w:r>
+            <w:bookmarkStart w:id="0" w:name="_GoBack"/>
+            <w:bookmarkEnd w:id="0"/>
+          </w:p>
         </w:tc>
       </w:tr>
     </w:tbl>

</xml_diff>

<commit_message>
some changes to index.html
</commit_message>
<xml_diff>
--- a/progress/progress.docx
+++ b/progress/progress.docx
@@ -215,10 +215,37 @@
           </w:tcPr>
           <w:p>
             <w:r>
-              <w:t xml:space="preserve">0100hrs of </w:t>
-            </w:r>
-            <w:r>
-              <w:t>2hrs 22min</w:t>
+              <w:t>0100hrs of 2hrs 22min</w:t>
+            </w:r>
+          </w:p>
+        </w:tc>
+      </w:tr>
+      <w:tr>
+        <w:tc>
+          <w:tcPr>
+            <w:tcW w:w="2122" w:type="dxa"/>
+          </w:tcPr>
+          <w:p>
+            <w:r>
+              <w:t>19/01/2024</w:t>
+            </w:r>
+          </w:p>
+        </w:tc>
+        <w:tc>
+          <w:tcPr>
+            <w:tcW w:w="7228" w:type="dxa"/>
+          </w:tcPr>
+          <w:p>
+            <w:r>
+              <w:t xml:space="preserve">0117hrs of </w:t>
+            </w:r>
+            <w:proofErr w:type="spellStart"/>
+            <w:r>
+              <w:t>of</w:t>
+            </w:r>
+            <w:proofErr w:type="spellEnd"/>
+            <w:r>
+              <w:t xml:space="preserve"> 2hrs 22min</w:t>
             </w:r>
             <w:bookmarkStart w:id="0" w:name="_GoBack"/>
             <w:bookmarkEnd w:id="0"/>

</xml_diff>